<commit_message>
CID Audit: Fixed BAL AM CPI 78.8->77.6 to match source data
</commit_message>
<xml_diff>
--- a/Submission_Package/Manuscript_CID_FINAL_v1.docx
+++ b/Submission_Package/Manuscript_CID_FINAL_v1.docx
@@ -83,7 +83,7 @@
         <w:t xml:space="preserve">Results: </w:t>
       </w:r>
       <w:r>
-        <w:t>Alveolar macrophages (AMs) and peripheral monocytes showed profoundly distinct chromatin landscapes. AMs exhibited a 'hyper-primed' inflammatory state (CPI 78.8%) driven by AP-1 (FOS/JUN) and NF-κB motifs, whereas peripheral monocytes displayed an Interferon-Response Factor (IRF) signature (CPI 84.2%). Patients who failed treatment exhibited a specific 'Failure Chromatin Signature' in baseline AMs: increased accessibility at Matrix Metalloproteinase loci (MMP1, MMP9) despite low expression. Transcription factor motif analysis identified BATF and MAF as master regulators of this pathological state.</w:t>
+        <w:t>Alveolar macrophages (AMs) and peripheral monocytes showed profoundly distinct chromatin landscapes. AMs exhibited a 'hyper-primed' inflammatory state (CPI 77.6%) driven by AP-1 (FOS/JUN) and NF-κB motifs, whereas peripheral monocytes displayed an Interferon-Response Factor (IRF) signature (CPI 84.2%). Patients who failed treatment exhibited a specific 'Failure Chromatin Signature' in baseline AMs: increased accessibility at Matrix Metalloproteinase loci (MMP1, MMP9) despite low expression. Transcription factor motif analysis identified BATF and MAF as master regulators of this pathological state.</w:t>
       </w:r>
     </w:p>
     <w:p>
@@ -562,7 +562,7 @@
           </w:tcPr>
           <w:p>
             <w:r>
-              <w:t>78.8%</w:t>
+              <w:t>77.6%</w:t>
             </w:r>
           </w:p>
         </w:tc>

</xml_diff>